<commit_message>
Final checks and revisions made to project document
</commit_message>
<xml_diff>
--- a/Proposal Document for MeTime.docx
+++ b/Proposal Document for MeTime.docx
@@ -60,26 +60,7 @@
           <w:b/>
         </w:rPr>
         <w:tab/>
-      </w:r>
-      <w:proofErr w:type="spellStart"/>
-      <w:r>
-        <w:rPr>
-          <w:b/>
-        </w:rPr>
-        <w:t>Emer</w:t>
-      </w:r>
-      <w:proofErr w:type="spellEnd"/>
-      <w:r>
-        <w:rPr>
-          <w:b/>
-        </w:rPr>
-        <w:t xml:space="preserve"> Thornbury – Student No.</w:t>
-      </w:r>
-      <w:r>
-        <w:rPr>
-          <w:b/>
-        </w:rPr>
-        <w:t xml:space="preserve"> 13123173</w:t>
+        <w:t>Emer Thornbury – Student No. 13123173</w:t>
       </w:r>
     </w:p>
     <w:p>
@@ -105,13 +86,7 @@
           <w:b/>
         </w:rPr>
         <w:tab/>
-        <w:t>Steven Gaynor – Student No.</w:t>
-      </w:r>
-      <w:r>
-        <w:rPr>
-          <w:b/>
-        </w:rPr>
-        <w:t xml:space="preserve"> 14108038</w:t>
+        <w:t>Steven Gaynor – Student No. 14108038</w:t>
       </w:r>
     </w:p>
     <w:p>
@@ -137,27 +112,7 @@
           <w:b/>
         </w:rPr>
         <w:tab/>
-        <w:t xml:space="preserve">Maurizio </w:t>
-      </w:r>
-      <w:proofErr w:type="spellStart"/>
-      <w:r>
-        <w:rPr>
-          <w:b/>
-        </w:rPr>
-        <w:t>Calliva</w:t>
-      </w:r>
-      <w:proofErr w:type="spellEnd"/>
-      <w:r>
-        <w:rPr>
-          <w:b/>
-        </w:rPr>
-        <w:t xml:space="preserve"> – Student No.</w:t>
-      </w:r>
-      <w:r>
-        <w:rPr>
-          <w:b/>
-        </w:rPr>
-        <w:t xml:space="preserve"> </w:t>
+        <w:t xml:space="preserve">Maurizio Calliva – Student No. </w:t>
       </w:r>
       <w:r>
         <w:rPr>
@@ -191,24 +146,8 @@
           <w:b/>
         </w:rPr>
         <w:tab/>
-        <w:t xml:space="preserve">Luca Di </w:t>
-      </w:r>
-      <w:proofErr w:type="spellStart"/>
-      <w:r>
-        <w:rPr>
-          <w:b/>
-        </w:rPr>
-        <w:t>Maio</w:t>
-      </w:r>
-      <w:proofErr w:type="spellEnd"/>
-      <w:r>
-        <w:rPr>
-          <w:b/>
-        </w:rPr>
-        <w:t xml:space="preserve"> – Student No. 14116707</w:t>
-      </w:r>
-      <w:bookmarkStart w:id="0" w:name="_GoBack"/>
-      <w:bookmarkEnd w:id="0"/>
+        <w:t>Luca Di Maio – Student No. 14116707</w:t>
+      </w:r>
     </w:p>
     <w:p>
       <w:pPr>
@@ -253,55 +192,23 @@
     </w:p>
     <w:p>
       <w:r>
-        <w:t xml:space="preserve">The purpose of our website “Me Time” is to provide the visitor with access to content that will entertain them in their spare time. The content is varied and </w:t>
-      </w:r>
-      <w:r>
-        <w:t xml:space="preserve">required time </w:t>
-      </w:r>
-      <w:r>
-        <w:t>range</w:t>
-      </w:r>
-      <w:r>
-        <w:t>s</w:t>
-      </w:r>
-      <w:r>
-        <w:t xml:space="preserve"> from thirty minutes up to a couple of hours.</w:t>
-      </w:r>
-    </w:p>
-    <w:p>
-      <w:r>
-        <w:t>Our website has six pages, uses</w:t>
-      </w:r>
-      <w:r>
-        <w:t xml:space="preserve"> two external</w:t>
-      </w:r>
-      <w:r>
-        <w:t xml:space="preserve"> CSS</w:t>
-      </w:r>
-      <w:r>
-        <w:t xml:space="preserve"> </w:t>
-      </w:r>
-      <w:proofErr w:type="spellStart"/>
-      <w:r>
-        <w:t>stylesheets</w:t>
-      </w:r>
-      <w:proofErr w:type="spellEnd"/>
-      <w:r>
-        <w:t xml:space="preserve">, one for the slide show on the index page and the second is for all other styling. </w:t>
-      </w:r>
-      <w:r>
-        <w:t>DIVs and Positioning has been used extensively on our pages to have a uniformed look and feel.</w:t>
-      </w:r>
-    </w:p>
-    <w:p>
-      <w:r>
-        <w:t>We decided that because our team has five members we wanted to do a site that show cased our different personality and interests.</w:t>
+        <w:t>The purpose of our website “Me Time” is to provide the visitor with access to content that will entertain them in their spare time. The content is varied and requires time ranges from thirty minutes up to a couple of hours.</w:t>
+      </w:r>
+    </w:p>
+    <w:p>
+      <w:r>
+        <w:t>Our website has six pages, uses two external CSS stylesheets, one for the slide show on the index page and the second is for all other styling. DIVs and Positioning has been used extensively on our pages to have a uniformed look and feel.</w:t>
+      </w:r>
+    </w:p>
+    <w:p>
+      <w:r>
+        <w:t>We decided that because our team has five members we wanted to do a site that show cased our different personalities and interests.</w:t>
       </w:r>
     </w:p>
     <w:p/>
     <w:p>
       <w:r>
-        <w:object w:dxaOrig="9015" w:dyaOrig="3991">
+        <w:object w:dxaOrig="9015" w:dyaOrig="3991" w14:anchorId="21F9DFA1">
           <v:shapetype id="_x0000_t75" coordsize="21600,21600" o:spt="75" o:preferrelative="t" path="m@4@5l@4@11@9@11@9@5xe" filled="f" stroked="f">
             <v:stroke joinstyle="miter"/>
             <v:formulas>
@@ -321,10 +228,10 @@
             <v:path o:extrusionok="f" gradientshapeok="t" o:connecttype="rect"/>
             <o:lock v:ext="edit" aspectratio="t"/>
           </v:shapetype>
-          <v:shape id="_x0000_i1031" type="#_x0000_t75" style="width:450.75pt;height:199.5pt" o:ole="">
+          <v:shape id="_x0000_i1025" type="#_x0000_t75" style="width:450.75pt;height:199.5pt" o:ole="">
             <v:imagedata r:id="rId6" o:title=""/>
           </v:shape>
-          <o:OLEObject Type="Embed" ProgID="Visio.Drawing.15" ShapeID="_x0000_i1031" DrawAspect="Content" ObjectID="_1479374851" r:id="rId7"/>
+          <o:OLEObject Type="Embed" ProgID="Visio.Drawing.15" ShapeID="_x0000_i1025" DrawAspect="Content" ObjectID="_1479659591" r:id="rId7"/>
         </w:object>
       </w:r>
     </w:p>
@@ -358,13 +265,8 @@
       </w:r>
     </w:p>
     <w:p>
-      <w:proofErr w:type="spellStart"/>
-      <w:r>
-        <w:t>Github</w:t>
-      </w:r>
-      <w:proofErr w:type="spellEnd"/>
-      <w:r>
-        <w:t xml:space="preserve"> was used for collaboration between eh five members of team. This very effectively for seamless integration of code, images and all related files. All contributions were visible to all members.</w:t>
+      <w:r>
+        <w:t>Github was used for collaboration between the five members of team. This worked very effectively for seamless integration of code, images and all related files. All contributions were visible to all members.</w:t>
       </w:r>
     </w:p>
     <w:p/>
@@ -384,32 +286,14 @@
       </w:r>
     </w:p>
     <w:p>
-      <w:proofErr w:type="spellStart"/>
-      <w:r>
-        <w:t>Pagodabox</w:t>
-      </w:r>
-      <w:proofErr w:type="spellEnd"/>
-      <w:r>
-        <w:t xml:space="preserve"> was used to host our website and enable us to run validation tools such as </w:t>
-      </w:r>
-      <w:proofErr w:type="spellStart"/>
-      <w:r>
-        <w:t>Webaim</w:t>
-      </w:r>
-      <w:proofErr w:type="spellEnd"/>
-      <w:r>
-        <w:t xml:space="preserve">, W3 Validator for html and </w:t>
-      </w:r>
-      <w:proofErr w:type="spellStart"/>
-      <w:r>
-        <w:t>css</w:t>
-      </w:r>
-      <w:proofErr w:type="spellEnd"/>
-      <w:r>
-        <w:t>.</w:t>
-      </w:r>
-      <w:r>
-        <w:t xml:space="preserve"> </w:t>
+      <w:r>
+        <w:t>Pagodabox was used to host our website and enable</w:t>
+      </w:r>
+      <w:r>
+        <w:t>d</w:t>
+      </w:r>
+      <w:r>
+        <w:t xml:space="preserve"> us to run validation tools such as Webaim, W3 Validator for html and css. </w:t>
       </w:r>
       <w:hyperlink r:id="rId8" w:history="1">
         <w:r>
@@ -428,7 +312,6 @@
           <w:u w:val="single"/>
         </w:rPr>
       </w:pPr>
-      <w:proofErr w:type="spellStart"/>
       <w:r>
         <w:rPr>
           <w:b/>
@@ -436,19 +319,10 @@
         </w:rPr>
         <w:t>Javascript</w:t>
       </w:r>
-      <w:proofErr w:type="spellEnd"/>
-    </w:p>
-    <w:p>
-      <w:r>
-        <w:t xml:space="preserve">Our site contains </w:t>
-      </w:r>
-      <w:proofErr w:type="spellStart"/>
-      <w:r>
-        <w:t>javascript</w:t>
-      </w:r>
-      <w:proofErr w:type="spellEnd"/>
-      <w:r>
-        <w:t xml:space="preserve"> in the following areas – </w:t>
+    </w:p>
+    <w:p>
+      <w:r>
+        <w:t xml:space="preserve">Our site contains javascript in the following areas – </w:t>
       </w:r>
     </w:p>
     <w:p>
@@ -484,7 +358,7 @@
         </w:numPr>
       </w:pPr>
       <w:r>
-        <w:t>Contact Page – Java Script used for checks the mandatory fields have been filled in with text.</w:t>
+        <w:t>Contact Page – Java Script checks that the mandatory fields have been filled in with text.</w:t>
       </w:r>
     </w:p>
     <w:p>
@@ -496,18 +370,7 @@
         </w:numPr>
       </w:pPr>
       <w:r>
-        <w:t xml:space="preserve">All Pages – </w:t>
-      </w:r>
-      <w:proofErr w:type="spellStart"/>
-      <w:r>
-        <w:t>JavaScirpt</w:t>
-      </w:r>
-      <w:proofErr w:type="spellEnd"/>
-      <w:r>
-        <w:t xml:space="preserve"> is used for all the flip </w:t>
-      </w:r>
-      <w:r>
-        <w:t>content boxes.</w:t>
+        <w:t>All Pages – JavaScirpt is used for all the flip content boxes.</w:t>
       </w:r>
     </w:p>
     <w:p>
@@ -540,21 +403,20 @@
     </w:p>
     <w:p>
       <w:r>
-        <w:t xml:space="preserve">The slider on the index pages allows the visitor to click on the image of </w:t>
-      </w:r>
-      <w:r>
-        <w:t>their</w:t>
-      </w:r>
-      <w:r>
-        <w:t xml:space="preserve"> choice and jump to the corresponding web page.</w:t>
-      </w:r>
-    </w:p>
-    <w:p>
-      <w:r>
-        <w:t>We have used @Media in our CSS for responsiveness and allow the site to use on smaller screen devices.</w:t>
-      </w:r>
-      <w:r>
-        <w:t xml:space="preserve"> </w:t>
+        <w:t>The slider on the index pages allows the visitor to click on the image of their choice and jump to the corresponding web page.</w:t>
+      </w:r>
+    </w:p>
+    <w:p>
+      <w:r>
+        <w:t xml:space="preserve">We have used @Media in our CSS for responsiveness and </w:t>
+      </w:r>
+      <w:r>
+        <w:t xml:space="preserve">it </w:t>
+      </w:r>
+      <w:bookmarkStart w:id="0" w:name="_GoBack"/>
+      <w:bookmarkEnd w:id="0"/>
+      <w:r>
+        <w:t>allows the site to be used on devices with smaller screens.</w:t>
       </w:r>
     </w:p>
     <w:p/>
@@ -593,15 +455,7 @@
     </w:p>
     <w:p>
       <w:r>
-        <w:t xml:space="preserve">To for accessibility and colour </w:t>
-      </w:r>
-      <w:proofErr w:type="gramStart"/>
-      <w:r>
-        <w:t>contract :</w:t>
-      </w:r>
-      <w:proofErr w:type="gramEnd"/>
-      <w:r>
-        <w:t xml:space="preserve"> </w:t>
+        <w:t xml:space="preserve">To for accessibility and colour contract: </w:t>
       </w:r>
       <w:hyperlink r:id="rId10" w:history="1">
         <w:r>
@@ -1173,6 +1027,7 @@
   <w:style w:type="paragraph" w:default="1" w:styleId="Normal">
     <w:name w:val="Normal"/>
     <w:qFormat/>
+    <w:rsid w:val="003421A0"/>
   </w:style>
   <w:style w:type="character" w:default="1" w:styleId="DefaultParagraphFont">
     <w:name w:val="Default Paragraph Font"/>

</xml_diff>